<commit_message>
updated team roles and formatting
</commit_message>
<xml_diff>
--- a/documents/Milestone 1 Project Proposal and High-level description.docx
+++ b/documents/Milestone 1 Project Proposal and High-level description.docx
@@ -14,59 +14,59 @@
       <w:pPr>
         <w:jc w:val="center"/>
       </w:pPr>
+      <w:r>
+        <w:t>Fall 2021</w:t>
+      </w:r>
+    </w:p>
+    <w:p>
+      <w:pPr>
+        <w:jc w:val="center"/>
+      </w:pPr>
+      <w:r>
+        <w:t>Milestone 1 Project Proposal and High-level description</w:t>
+      </w:r>
+    </w:p>
+    <w:p>
+      <w:pPr>
+        <w:jc w:val="center"/>
+      </w:pPr>
+    </w:p>
+    <w:p>
+      <w:pPr>
+        <w:jc w:val="center"/>
+      </w:pPr>
+    </w:p>
+    <w:p>
+      <w:pPr>
+        <w:jc w:val="center"/>
+      </w:pPr>
+      <w:r>
+        <w:t>Project Name</w:t>
+      </w:r>
+    </w:p>
+    <w:p>
+      <w:pPr>
+        <w:jc w:val="center"/>
+      </w:pPr>
+      <w:r>
+        <w:t>Group 7</w:t>
+      </w:r>
+    </w:p>
+    <w:p>
+      <w:pPr>
+        <w:jc w:val="center"/>
+      </w:pPr>
+    </w:p>
+    <w:p/>
+    <w:p>
+      <w:pPr>
+        <w:jc w:val="center"/>
+      </w:pPr>
+      <w:r>
+        <w:t>Team lead</w:t>
+      </w:r>
       <w:bookmarkStart w:id="0" w:name="_GoBack"/>
       <w:bookmarkEnd w:id="0"/>
-      <w:r>
-        <w:t>Fall 2021</w:t>
-      </w:r>
-    </w:p>
-    <w:p>
-      <w:pPr>
-        <w:jc w:val="center"/>
-      </w:pPr>
-      <w:r>
-        <w:t>Milestone 1 Project Proposal and High-level description</w:t>
-      </w:r>
-    </w:p>
-    <w:p>
-      <w:pPr>
-        <w:jc w:val="center"/>
-      </w:pPr>
-    </w:p>
-    <w:p>
-      <w:pPr>
-        <w:jc w:val="center"/>
-      </w:pPr>
-    </w:p>
-    <w:p>
-      <w:pPr>
-        <w:jc w:val="center"/>
-      </w:pPr>
-      <w:r>
-        <w:t>Project Name</w:t>
-      </w:r>
-    </w:p>
-    <w:p>
-      <w:pPr>
-        <w:jc w:val="center"/>
-      </w:pPr>
-      <w:r>
-        <w:t>Group 7</w:t>
-      </w:r>
-    </w:p>
-    <w:p>
-      <w:pPr>
-        <w:jc w:val="center"/>
-      </w:pPr>
-    </w:p>
-    <w:p/>
-    <w:p>
-      <w:pPr>
-        <w:jc w:val="center"/>
-      </w:pPr>
-      <w:r>
-        <w:t>Team lead</w:t>
-      </w:r>
     </w:p>
     <w:p>
       <w:pPr>
@@ -219,6 +219,12 @@
     </w:p>
     <w:sdt>
       <w:sdtPr>
+        <w:rPr>
+          <w:rFonts w:ascii="Times New Roman" w:eastAsiaTheme="minorHAnsi" w:hAnsi="Times New Roman" w:cs="Times New Roman"/>
+          <w:color w:val="auto"/>
+          <w:sz w:val="24"/>
+          <w:szCs w:val="24"/>
+        </w:rPr>
         <w:id w:val="-1271474584"/>
         <w:docPartObj>
           <w:docPartGallery w:val="Table of Contents"/>
@@ -227,13 +233,9 @@
       </w:sdtPr>
       <w:sdtEndPr>
         <w:rPr>
-          <w:rFonts w:ascii="Times New Roman" w:eastAsiaTheme="minorHAnsi" w:hAnsi="Times New Roman" w:cs="Times New Roman"/>
           <w:b/>
           <w:bCs/>
           <w:noProof/>
-          <w:color w:val="auto"/>
-          <w:sz w:val="24"/>
-          <w:szCs w:val="24"/>
         </w:rPr>
       </w:sdtEndPr>
       <w:sdtContent>
@@ -282,10 +284,11 @@
             </w:rPr>
             <w:fldChar w:fldCharType="separate"/>
           </w:r>
-          <w:hyperlink w:anchor="_Toc83415732" w:history="1">
+          <w:hyperlink w:anchor="_Toc83463049" w:history="1">
             <w:r>
               <w:rPr>
                 <w:rStyle w:val="Hyperlink"/>
+                <w:b/>
                 <w:noProof/>
               </w:rPr>
               <w:t>Executive Summary</w:t>
@@ -309,7 +312,7 @@
                 <w:noProof/>
                 <w:webHidden/>
               </w:rPr>
-              <w:instrText xml:space="preserve"> PAGEREF _Toc83415732 \h </w:instrText>
+              <w:instrText xml:space="preserve"> PAGEREF _Toc83463049 \h </w:instrText>
             </w:r>
             <w:r>
               <w:rPr>
@@ -353,10 +356,11 @@
               <w:szCs w:val="22"/>
             </w:rPr>
           </w:pPr>
-          <w:hyperlink w:anchor="_Toc83415733" w:history="1">
+          <w:hyperlink w:anchor="_Toc83463050" w:history="1">
             <w:r>
               <w:rPr>
                 <w:rStyle w:val="Hyperlink"/>
+                <w:b/>
                 <w:noProof/>
               </w:rPr>
               <w:t>Competitive Analysis</w:t>
@@ -380,7 +384,7 @@
                 <w:noProof/>
                 <w:webHidden/>
               </w:rPr>
-              <w:instrText xml:space="preserve"> PAGEREF _Toc83415733 \h </w:instrText>
+              <w:instrText xml:space="preserve"> PAGEREF _Toc83463050 \h </w:instrText>
             </w:r>
             <w:r>
               <w:rPr>
@@ -424,10 +428,11 @@
               <w:szCs w:val="22"/>
             </w:rPr>
           </w:pPr>
-          <w:hyperlink w:anchor="_Toc83415734" w:history="1">
+          <w:hyperlink w:anchor="_Toc83463051" w:history="1">
             <w:r>
               <w:rPr>
                 <w:rStyle w:val="Hyperlink"/>
+                <w:b/>
                 <w:noProof/>
               </w:rPr>
               <w:t>Analysis Table</w:t>
@@ -451,7 +456,7 @@
                 <w:noProof/>
                 <w:webHidden/>
               </w:rPr>
-              <w:instrText xml:space="preserve"> PAGEREF _Toc83415734 \h </w:instrText>
+              <w:instrText xml:space="preserve"> PAGEREF _Toc83463051 \h </w:instrText>
             </w:r>
             <w:r>
               <w:rPr>
@@ -495,10 +500,11 @@
               <w:szCs w:val="22"/>
             </w:rPr>
           </w:pPr>
-          <w:hyperlink w:anchor="_Toc83415735" w:history="1">
+          <w:hyperlink w:anchor="_Toc83463052" w:history="1">
             <w:r>
               <w:rPr>
                 <w:rStyle w:val="Hyperlink"/>
+                <w:b/>
                 <w:noProof/>
               </w:rPr>
               <w:t>Data Definition</w:t>
@@ -522,7 +528,7 @@
                 <w:noProof/>
                 <w:webHidden/>
               </w:rPr>
-              <w:instrText xml:space="preserve"> PAGEREF _Toc83415735 \h </w:instrText>
+              <w:instrText xml:space="preserve"> PAGEREF _Toc83463052 \h </w:instrText>
             </w:r>
             <w:r>
               <w:rPr>
@@ -566,10 +572,11 @@
               <w:szCs w:val="22"/>
             </w:rPr>
           </w:pPr>
-          <w:hyperlink w:anchor="_Toc83415736" w:history="1">
+          <w:hyperlink w:anchor="_Toc83463053" w:history="1">
             <w:r>
               <w:rPr>
                 <w:rStyle w:val="Hyperlink"/>
+                <w:b/>
                 <w:noProof/>
               </w:rPr>
               <w:t>Use Cases</w:t>
@@ -593,7 +600,7 @@
                 <w:noProof/>
                 <w:webHidden/>
               </w:rPr>
-              <w:instrText xml:space="preserve"> PAGEREF _Toc83415736 \h </w:instrText>
+              <w:instrText xml:space="preserve"> PAGEREF _Toc83463053 \h </w:instrText>
             </w:r>
             <w:r>
               <w:rPr>
@@ -637,10 +644,11 @@
               <w:szCs w:val="22"/>
             </w:rPr>
           </w:pPr>
-          <w:hyperlink w:anchor="_Toc83415737" w:history="1">
+          <w:hyperlink w:anchor="_Toc83463054" w:history="1">
             <w:r>
               <w:rPr>
                 <w:rStyle w:val="Hyperlink"/>
+                <w:b/>
                 <w:noProof/>
               </w:rPr>
               <w:t>Non-functional Requirements</w:t>
@@ -664,7 +672,7 @@
                 <w:noProof/>
                 <w:webHidden/>
               </w:rPr>
-              <w:instrText xml:space="preserve"> PAGEREF _Toc83415737 \h </w:instrText>
+              <w:instrText xml:space="preserve"> PAGEREF _Toc83463054 \h </w:instrText>
             </w:r>
             <w:r>
               <w:rPr>
@@ -708,10 +716,11 @@
               <w:szCs w:val="22"/>
             </w:rPr>
           </w:pPr>
-          <w:hyperlink w:anchor="_Toc83415738" w:history="1">
+          <w:hyperlink w:anchor="_Toc83463055" w:history="1">
             <w:r>
               <w:rPr>
                 <w:rStyle w:val="Hyperlink"/>
+                <w:b/>
                 <w:noProof/>
               </w:rPr>
               <w:t>High-level System Architecture</w:t>
@@ -735,7 +744,7 @@
                 <w:noProof/>
                 <w:webHidden/>
               </w:rPr>
-              <w:instrText xml:space="preserve"> PAGEREF _Toc83415738 \h </w:instrText>
+              <w:instrText xml:space="preserve"> PAGEREF _Toc83463055 \h </w:instrText>
             </w:r>
             <w:r>
               <w:rPr>
@@ -779,10 +788,11 @@
               <w:szCs w:val="22"/>
             </w:rPr>
           </w:pPr>
-          <w:hyperlink w:anchor="_Toc83415739" w:history="1">
+          <w:hyperlink w:anchor="_Toc83463056" w:history="1">
             <w:r>
               <w:rPr>
                 <w:rStyle w:val="Hyperlink"/>
+                <w:b/>
                 <w:noProof/>
               </w:rPr>
               <w:t>Team Roles</w:t>
@@ -806,7 +816,367 @@
                 <w:noProof/>
                 <w:webHidden/>
               </w:rPr>
-              <w:instrText xml:space="preserve"> PAGEREF _Toc83415739 \h </w:instrText>
+              <w:instrText xml:space="preserve"> PAGEREF _Toc83463056 \h </w:instrText>
+            </w:r>
+            <w:r>
+              <w:rPr>
+                <w:noProof/>
+                <w:webHidden/>
+              </w:rPr>
+            </w:r>
+            <w:r>
+              <w:rPr>
+                <w:noProof/>
+                <w:webHidden/>
+              </w:rPr>
+              <w:fldChar w:fldCharType="separate"/>
+            </w:r>
+            <w:r>
+              <w:rPr>
+                <w:noProof/>
+                <w:webHidden/>
+              </w:rPr>
+              <w:t>9</w:t>
+            </w:r>
+            <w:r>
+              <w:rPr>
+                <w:noProof/>
+                <w:webHidden/>
+              </w:rPr>
+              <w:fldChar w:fldCharType="end"/>
+            </w:r>
+          </w:hyperlink>
+        </w:p>
+        <w:p>
+          <w:pPr>
+            <w:pStyle w:val="TOC2"/>
+            <w:tabs>
+              <w:tab w:val="right" w:leader="dot" w:pos="9350"/>
+            </w:tabs>
+            <w:rPr>
+              <w:rFonts w:asciiTheme="minorHAnsi" w:eastAsiaTheme="minorEastAsia" w:hAnsiTheme="minorHAnsi" w:cstheme="minorBidi"/>
+              <w:noProof/>
+              <w:sz w:val="22"/>
+              <w:szCs w:val="22"/>
+            </w:rPr>
+          </w:pPr>
+          <w:hyperlink w:anchor="_Toc83463057" w:history="1">
+            <w:r>
+              <w:rPr>
+                <w:rStyle w:val="Hyperlink"/>
+                <w:b/>
+                <w:noProof/>
+              </w:rPr>
+              <w:t>Team Lead, Front or Back End Developer:</w:t>
+            </w:r>
+            <w:r>
+              <w:rPr>
+                <w:noProof/>
+                <w:webHidden/>
+              </w:rPr>
+              <w:tab/>
+            </w:r>
+            <w:r>
+              <w:rPr>
+                <w:noProof/>
+                <w:webHidden/>
+              </w:rPr>
+              <w:fldChar w:fldCharType="begin"/>
+            </w:r>
+            <w:r>
+              <w:rPr>
+                <w:noProof/>
+                <w:webHidden/>
+              </w:rPr>
+              <w:instrText xml:space="preserve"> PAGEREF _Toc83463057 \h </w:instrText>
+            </w:r>
+            <w:r>
+              <w:rPr>
+                <w:noProof/>
+                <w:webHidden/>
+              </w:rPr>
+            </w:r>
+            <w:r>
+              <w:rPr>
+                <w:noProof/>
+                <w:webHidden/>
+              </w:rPr>
+              <w:fldChar w:fldCharType="separate"/>
+            </w:r>
+            <w:r>
+              <w:rPr>
+                <w:noProof/>
+                <w:webHidden/>
+              </w:rPr>
+              <w:t>9</w:t>
+            </w:r>
+            <w:r>
+              <w:rPr>
+                <w:noProof/>
+                <w:webHidden/>
+              </w:rPr>
+              <w:fldChar w:fldCharType="end"/>
+            </w:r>
+          </w:hyperlink>
+        </w:p>
+        <w:p>
+          <w:pPr>
+            <w:pStyle w:val="TOC2"/>
+            <w:tabs>
+              <w:tab w:val="right" w:leader="dot" w:pos="9350"/>
+            </w:tabs>
+            <w:rPr>
+              <w:rFonts w:asciiTheme="minorHAnsi" w:eastAsiaTheme="minorEastAsia" w:hAnsiTheme="minorHAnsi" w:cstheme="minorBidi"/>
+              <w:noProof/>
+              <w:sz w:val="22"/>
+              <w:szCs w:val="22"/>
+            </w:rPr>
+          </w:pPr>
+          <w:hyperlink w:anchor="_Toc83463058" w:history="1">
+            <w:r>
+              <w:rPr>
+                <w:rStyle w:val="Hyperlink"/>
+                <w:b/>
+                <w:noProof/>
+              </w:rPr>
+              <w:t>Scrum Master, Front or Back End Developer:</w:t>
+            </w:r>
+            <w:r>
+              <w:rPr>
+                <w:noProof/>
+                <w:webHidden/>
+              </w:rPr>
+              <w:tab/>
+            </w:r>
+            <w:r>
+              <w:rPr>
+                <w:noProof/>
+                <w:webHidden/>
+              </w:rPr>
+              <w:fldChar w:fldCharType="begin"/>
+            </w:r>
+            <w:r>
+              <w:rPr>
+                <w:noProof/>
+                <w:webHidden/>
+              </w:rPr>
+              <w:instrText xml:space="preserve"> PAGEREF _Toc83463058 \h </w:instrText>
+            </w:r>
+            <w:r>
+              <w:rPr>
+                <w:noProof/>
+                <w:webHidden/>
+              </w:rPr>
+            </w:r>
+            <w:r>
+              <w:rPr>
+                <w:noProof/>
+                <w:webHidden/>
+              </w:rPr>
+              <w:fldChar w:fldCharType="separate"/>
+            </w:r>
+            <w:r>
+              <w:rPr>
+                <w:noProof/>
+                <w:webHidden/>
+              </w:rPr>
+              <w:t>9</w:t>
+            </w:r>
+            <w:r>
+              <w:rPr>
+                <w:noProof/>
+                <w:webHidden/>
+              </w:rPr>
+              <w:fldChar w:fldCharType="end"/>
+            </w:r>
+          </w:hyperlink>
+        </w:p>
+        <w:p>
+          <w:pPr>
+            <w:pStyle w:val="TOC2"/>
+            <w:tabs>
+              <w:tab w:val="right" w:leader="dot" w:pos="9350"/>
+            </w:tabs>
+            <w:rPr>
+              <w:rFonts w:asciiTheme="minorHAnsi" w:eastAsiaTheme="minorEastAsia" w:hAnsiTheme="minorHAnsi" w:cstheme="minorBidi"/>
+              <w:noProof/>
+              <w:sz w:val="22"/>
+              <w:szCs w:val="22"/>
+            </w:rPr>
+          </w:pPr>
+          <w:hyperlink w:anchor="_Toc83463059" w:history="1">
+            <w:r>
+              <w:rPr>
+                <w:rStyle w:val="Hyperlink"/>
+                <w:b/>
+                <w:noProof/>
+              </w:rPr>
+              <w:t>Product Owner, Front or Back End Developer:</w:t>
+            </w:r>
+            <w:r>
+              <w:rPr>
+                <w:noProof/>
+                <w:webHidden/>
+              </w:rPr>
+              <w:tab/>
+            </w:r>
+            <w:r>
+              <w:rPr>
+                <w:noProof/>
+                <w:webHidden/>
+              </w:rPr>
+              <w:fldChar w:fldCharType="begin"/>
+            </w:r>
+            <w:r>
+              <w:rPr>
+                <w:noProof/>
+                <w:webHidden/>
+              </w:rPr>
+              <w:instrText xml:space="preserve"> PAGEREF _Toc83463059 \h </w:instrText>
+            </w:r>
+            <w:r>
+              <w:rPr>
+                <w:noProof/>
+                <w:webHidden/>
+              </w:rPr>
+            </w:r>
+            <w:r>
+              <w:rPr>
+                <w:noProof/>
+                <w:webHidden/>
+              </w:rPr>
+              <w:fldChar w:fldCharType="separate"/>
+            </w:r>
+            <w:r>
+              <w:rPr>
+                <w:noProof/>
+                <w:webHidden/>
+              </w:rPr>
+              <w:t>9</w:t>
+            </w:r>
+            <w:r>
+              <w:rPr>
+                <w:noProof/>
+                <w:webHidden/>
+              </w:rPr>
+              <w:fldChar w:fldCharType="end"/>
+            </w:r>
+          </w:hyperlink>
+        </w:p>
+        <w:p>
+          <w:pPr>
+            <w:pStyle w:val="TOC2"/>
+            <w:tabs>
+              <w:tab w:val="right" w:leader="dot" w:pos="9350"/>
+            </w:tabs>
+            <w:rPr>
+              <w:rFonts w:asciiTheme="minorHAnsi" w:eastAsiaTheme="minorEastAsia" w:hAnsiTheme="minorHAnsi" w:cstheme="minorBidi"/>
+              <w:noProof/>
+              <w:sz w:val="22"/>
+              <w:szCs w:val="22"/>
+            </w:rPr>
+          </w:pPr>
+          <w:hyperlink w:anchor="_Toc83463060" w:history="1">
+            <w:r>
+              <w:rPr>
+                <w:rStyle w:val="Hyperlink"/>
+                <w:b/>
+                <w:noProof/>
+              </w:rPr>
+              <w:t>Front End Team Lead:</w:t>
+            </w:r>
+            <w:r>
+              <w:rPr>
+                <w:noProof/>
+                <w:webHidden/>
+              </w:rPr>
+              <w:tab/>
+            </w:r>
+            <w:r>
+              <w:rPr>
+                <w:noProof/>
+                <w:webHidden/>
+              </w:rPr>
+              <w:fldChar w:fldCharType="begin"/>
+            </w:r>
+            <w:r>
+              <w:rPr>
+                <w:noProof/>
+                <w:webHidden/>
+              </w:rPr>
+              <w:instrText xml:space="preserve"> PAGEREF _Toc83463060 \h </w:instrText>
+            </w:r>
+            <w:r>
+              <w:rPr>
+                <w:noProof/>
+                <w:webHidden/>
+              </w:rPr>
+            </w:r>
+            <w:r>
+              <w:rPr>
+                <w:noProof/>
+                <w:webHidden/>
+              </w:rPr>
+              <w:fldChar w:fldCharType="separate"/>
+            </w:r>
+            <w:r>
+              <w:rPr>
+                <w:noProof/>
+                <w:webHidden/>
+              </w:rPr>
+              <w:t>9</w:t>
+            </w:r>
+            <w:r>
+              <w:rPr>
+                <w:noProof/>
+                <w:webHidden/>
+              </w:rPr>
+              <w:fldChar w:fldCharType="end"/>
+            </w:r>
+          </w:hyperlink>
+        </w:p>
+        <w:p>
+          <w:pPr>
+            <w:pStyle w:val="TOC2"/>
+            <w:tabs>
+              <w:tab w:val="right" w:leader="dot" w:pos="9350"/>
+            </w:tabs>
+            <w:rPr>
+              <w:rFonts w:asciiTheme="minorHAnsi" w:eastAsiaTheme="minorEastAsia" w:hAnsiTheme="minorHAnsi" w:cstheme="minorBidi"/>
+              <w:noProof/>
+              <w:sz w:val="22"/>
+              <w:szCs w:val="22"/>
+            </w:rPr>
+          </w:pPr>
+          <w:hyperlink w:anchor="_Toc83463061" w:history="1">
+            <w:r>
+              <w:rPr>
+                <w:rStyle w:val="Hyperlink"/>
+                <w:b/>
+                <w:noProof/>
+              </w:rPr>
+              <w:t>Back End Team Lead:</w:t>
+            </w:r>
+            <w:r>
+              <w:rPr>
+                <w:noProof/>
+                <w:webHidden/>
+              </w:rPr>
+              <w:tab/>
+            </w:r>
+            <w:r>
+              <w:rPr>
+                <w:noProof/>
+                <w:webHidden/>
+              </w:rPr>
+              <w:fldChar w:fldCharType="begin"/>
+            </w:r>
+            <w:r>
+              <w:rPr>
+                <w:noProof/>
+                <w:webHidden/>
+              </w:rPr>
+              <w:instrText xml:space="preserve"> PAGEREF _Toc83463061 \h </w:instrText>
             </w:r>
             <w:r>
               <w:rPr>
@@ -850,13 +1220,14 @@
               <w:szCs w:val="22"/>
             </w:rPr>
           </w:pPr>
-          <w:hyperlink w:anchor="_Toc83415740" w:history="1">
+          <w:hyperlink w:anchor="_Toc83463062" w:history="1">
             <w:r>
               <w:rPr>
                 <w:rStyle w:val="Hyperlink"/>
-                <w:noProof/>
-              </w:rPr>
-              <w:t>Check List</w:t>
+                <w:b/>
+                <w:noProof/>
+              </w:rPr>
+              <w:t>Check List:</w:t>
             </w:r>
             <w:r>
               <w:rPr>
@@ -877,7 +1248,7 @@
                 <w:noProof/>
                 <w:webHidden/>
               </w:rPr>
-              <w:instrText xml:space="preserve"> PAGEREF _Toc83415740 \h </w:instrText>
+              <w:instrText xml:space="preserve"> PAGEREF _Toc83463062 \h </w:instrText>
             </w:r>
             <w:r>
               <w:rPr>
@@ -936,17 +1307,20 @@
     <w:p>
       <w:pPr>
         <w:pStyle w:val="Heading1"/>
+        <w:spacing w:line="240" w:lineRule="auto"/>
         <w:rPr>
           <w:rFonts w:ascii="Times New Roman" w:hAnsi="Times New Roman" w:cs="Times New Roman"/>
+          <w:b/>
           <w:color w:val="auto"/>
           <w:sz w:val="36"/>
           <w:szCs w:val="36"/>
         </w:rPr>
       </w:pPr>
-      <w:bookmarkStart w:id="1" w:name="_Toc83415732"/>
+      <w:bookmarkStart w:id="1" w:name="_Toc83463049"/>
       <w:r>
         <w:rPr>
           <w:rFonts w:ascii="Times New Roman" w:hAnsi="Times New Roman" w:cs="Times New Roman"/>
+          <w:b/>
           <w:color w:val="auto"/>
           <w:sz w:val="36"/>
           <w:szCs w:val="36"/>
@@ -958,6 +1332,7 @@
       <w:r>
         <w:rPr>
           <w:rFonts w:ascii="Times New Roman" w:hAnsi="Times New Roman" w:cs="Times New Roman"/>
+          <w:b/>
           <w:color w:val="auto"/>
           <w:sz w:val="36"/>
           <w:szCs w:val="36"/>
@@ -967,6 +1342,7 @@
     </w:p>
     <w:p>
       <w:pPr>
+        <w:spacing w:line="240" w:lineRule="auto"/>
         <w:rPr>
           <w:rFonts w:eastAsiaTheme="majorEastAsia"/>
           <w:sz w:val="36"/>
@@ -984,17 +1360,20 @@
     <w:p>
       <w:pPr>
         <w:pStyle w:val="Heading1"/>
+        <w:spacing w:line="240" w:lineRule="auto"/>
         <w:rPr>
           <w:rFonts w:ascii="Times New Roman" w:hAnsi="Times New Roman" w:cs="Times New Roman"/>
+          <w:b/>
           <w:color w:val="auto"/>
           <w:sz w:val="36"/>
           <w:szCs w:val="36"/>
         </w:rPr>
       </w:pPr>
-      <w:bookmarkStart w:id="2" w:name="_Toc83415733"/>
+      <w:bookmarkStart w:id="2" w:name="_Toc83463050"/>
       <w:r>
         <w:rPr>
           <w:rFonts w:ascii="Times New Roman" w:hAnsi="Times New Roman" w:cs="Times New Roman"/>
+          <w:b/>
           <w:color w:val="auto"/>
           <w:sz w:val="36"/>
           <w:szCs w:val="36"/>
@@ -1007,17 +1386,20 @@
     <w:p>
       <w:pPr>
         <w:pStyle w:val="Heading2"/>
+        <w:spacing w:line="240" w:lineRule="auto"/>
         <w:rPr>
           <w:rFonts w:ascii="Times New Roman" w:hAnsi="Times New Roman" w:cs="Times New Roman"/>
+          <w:b/>
           <w:color w:val="auto"/>
           <w:sz w:val="28"/>
           <w:szCs w:val="28"/>
         </w:rPr>
       </w:pPr>
-      <w:bookmarkStart w:id="3" w:name="_Toc83415734"/>
+      <w:bookmarkStart w:id="3" w:name="_Toc83463051"/>
       <w:r>
         <w:rPr>
           <w:rFonts w:ascii="Times New Roman" w:hAnsi="Times New Roman" w:cs="Times New Roman"/>
+          <w:b/>
           <w:color w:val="auto"/>
           <w:sz w:val="28"/>
           <w:szCs w:val="28"/>
@@ -1026,9 +1408,20 @@
       </w:r>
       <w:bookmarkEnd w:id="3"/>
     </w:p>
-    <w:p/>
-    <w:p/>
-    <w:p>
+    <w:p>
+      <w:pPr>
+        <w:spacing w:line="240" w:lineRule="auto"/>
+      </w:pPr>
+    </w:p>
+    <w:p>
+      <w:pPr>
+        <w:spacing w:line="240" w:lineRule="auto"/>
+      </w:pPr>
+    </w:p>
+    <w:p>
+      <w:pPr>
+        <w:spacing w:line="240" w:lineRule="auto"/>
+      </w:pPr>
       <w:r>
         <w:br w:type="page"/>
       </w:r>
@@ -1036,17 +1429,20 @@
     <w:p>
       <w:pPr>
         <w:pStyle w:val="Heading1"/>
+        <w:spacing w:line="240" w:lineRule="auto"/>
         <w:rPr>
           <w:rFonts w:ascii="Times New Roman" w:hAnsi="Times New Roman" w:cs="Times New Roman"/>
+          <w:b/>
           <w:color w:val="auto"/>
           <w:sz w:val="36"/>
           <w:szCs w:val="36"/>
         </w:rPr>
       </w:pPr>
-      <w:bookmarkStart w:id="4" w:name="_Toc83415735"/>
+      <w:bookmarkStart w:id="4" w:name="_Toc83463052"/>
       <w:r>
         <w:rPr>
           <w:rFonts w:ascii="Times New Roman" w:hAnsi="Times New Roman" w:cs="Times New Roman"/>
+          <w:b/>
           <w:color w:val="auto"/>
           <w:sz w:val="36"/>
           <w:szCs w:val="36"/>
@@ -1057,6 +1453,9 @@
       <w:bookmarkEnd w:id="4"/>
     </w:p>
     <w:p>
+      <w:pPr>
+        <w:spacing w:line="240" w:lineRule="auto"/>
+      </w:pPr>
       <w:r>
         <w:br w:type="page"/>
       </w:r>
@@ -1064,17 +1463,20 @@
     <w:p>
       <w:pPr>
         <w:pStyle w:val="Heading1"/>
+        <w:spacing w:line="240" w:lineRule="auto"/>
         <w:rPr>
           <w:rFonts w:ascii="Times New Roman" w:hAnsi="Times New Roman" w:cs="Times New Roman"/>
+          <w:b/>
           <w:color w:val="auto"/>
           <w:sz w:val="36"/>
           <w:szCs w:val="36"/>
         </w:rPr>
       </w:pPr>
-      <w:bookmarkStart w:id="5" w:name="_Toc83415736"/>
+      <w:bookmarkStart w:id="5" w:name="_Toc83463053"/>
       <w:r>
         <w:rPr>
           <w:rFonts w:ascii="Times New Roman" w:hAnsi="Times New Roman" w:cs="Times New Roman"/>
+          <w:b/>
           <w:color w:val="auto"/>
           <w:sz w:val="36"/>
           <w:szCs w:val="36"/>
@@ -1085,6 +1487,9 @@
       <w:bookmarkEnd w:id="5"/>
     </w:p>
     <w:p>
+      <w:pPr>
+        <w:spacing w:line="240" w:lineRule="auto"/>
+      </w:pPr>
       <w:r>
         <w:br w:type="page"/>
       </w:r>
@@ -1092,17 +1497,20 @@
     <w:p>
       <w:pPr>
         <w:pStyle w:val="Heading1"/>
+        <w:spacing w:line="240" w:lineRule="auto"/>
         <w:rPr>
           <w:rFonts w:ascii="Times New Roman" w:hAnsi="Times New Roman" w:cs="Times New Roman"/>
+          <w:b/>
           <w:color w:val="auto"/>
           <w:sz w:val="36"/>
           <w:szCs w:val="36"/>
         </w:rPr>
       </w:pPr>
-      <w:bookmarkStart w:id="6" w:name="_Toc83415737"/>
+      <w:bookmarkStart w:id="6" w:name="_Toc83463054"/>
       <w:r>
         <w:rPr>
           <w:rFonts w:ascii="Times New Roman" w:hAnsi="Times New Roman" w:cs="Times New Roman"/>
+          <w:b/>
           <w:color w:val="auto"/>
           <w:sz w:val="36"/>
           <w:szCs w:val="36"/>
@@ -1114,6 +1522,7 @@
     </w:p>
     <w:p>
       <w:pPr>
+        <w:spacing w:line="240" w:lineRule="auto"/>
         <w:rPr>
           <w:rFonts w:eastAsiaTheme="majorEastAsia"/>
           <w:sz w:val="36"/>
@@ -1131,17 +1540,20 @@
     <w:p>
       <w:pPr>
         <w:pStyle w:val="Heading1"/>
+        <w:spacing w:line="240" w:lineRule="auto"/>
         <w:rPr>
           <w:rFonts w:ascii="Times New Roman" w:hAnsi="Times New Roman" w:cs="Times New Roman"/>
+          <w:b/>
           <w:color w:val="auto"/>
           <w:sz w:val="36"/>
           <w:szCs w:val="36"/>
         </w:rPr>
       </w:pPr>
-      <w:bookmarkStart w:id="7" w:name="_Toc83415738"/>
+      <w:bookmarkStart w:id="7" w:name="_Toc83463055"/>
       <w:r>
         <w:rPr>
           <w:rFonts w:ascii="Times New Roman" w:hAnsi="Times New Roman" w:cs="Times New Roman"/>
+          <w:b/>
           <w:color w:val="auto"/>
           <w:sz w:val="36"/>
           <w:szCs w:val="36"/>
@@ -1153,6 +1565,7 @@
     </w:p>
     <w:p>
       <w:pPr>
+        <w:spacing w:line="240" w:lineRule="auto"/>
         <w:rPr>
           <w:rFonts w:eastAsiaTheme="majorEastAsia"/>
           <w:sz w:val="36"/>
@@ -1170,17 +1583,20 @@
     <w:p>
       <w:pPr>
         <w:pStyle w:val="Heading1"/>
+        <w:spacing w:line="240" w:lineRule="auto"/>
         <w:rPr>
           <w:rFonts w:ascii="Times New Roman" w:hAnsi="Times New Roman" w:cs="Times New Roman"/>
+          <w:b/>
           <w:color w:val="auto"/>
           <w:sz w:val="36"/>
           <w:szCs w:val="36"/>
         </w:rPr>
       </w:pPr>
-      <w:bookmarkStart w:id="8" w:name="_Toc83415739"/>
+      <w:bookmarkStart w:id="8" w:name="_Toc83463056"/>
       <w:r>
         <w:rPr>
           <w:rFonts w:ascii="Times New Roman" w:hAnsi="Times New Roman" w:cs="Times New Roman"/>
+          <w:b/>
           <w:color w:val="auto"/>
           <w:sz w:val="36"/>
           <w:szCs w:val="36"/>
@@ -1192,6 +1608,254 @@
     </w:p>
     <w:p>
       <w:pPr>
+        <w:spacing w:line="240" w:lineRule="auto"/>
+      </w:pPr>
+    </w:p>
+    <w:p>
+      <w:pPr>
+        <w:pStyle w:val="Heading2"/>
+        <w:spacing w:line="240" w:lineRule="auto"/>
+        <w:rPr>
+          <w:rFonts w:ascii="Times New Roman" w:hAnsi="Times New Roman" w:cs="Times New Roman"/>
+          <w:b/>
+          <w:color w:val="auto"/>
+          <w:sz w:val="28"/>
+          <w:szCs w:val="28"/>
+        </w:rPr>
+      </w:pPr>
+      <w:bookmarkStart w:id="9" w:name="_Toc83463057"/>
+      <w:r>
+        <w:rPr>
+          <w:rFonts w:ascii="Times New Roman" w:hAnsi="Times New Roman" w:cs="Times New Roman"/>
+          <w:b/>
+          <w:color w:val="auto"/>
+          <w:sz w:val="28"/>
+          <w:szCs w:val="28"/>
+        </w:rPr>
+        <w:t>Team Lead, Front or Back End Developer:</w:t>
+      </w:r>
+      <w:bookmarkEnd w:id="9"/>
+    </w:p>
+    <w:p>
+      <w:pPr>
+        <w:pStyle w:val="ListParagraph"/>
+        <w:numPr>
+          <w:ilvl w:val="0"/>
+          <w:numId w:val="1"/>
+        </w:numPr>
+        <w:spacing w:line="240" w:lineRule="auto"/>
+      </w:pPr>
+      <w:r>
+        <w:rPr>
+          <w:sz w:val="28"/>
+          <w:szCs w:val="28"/>
+        </w:rPr>
+        <w:t>John Doe</w:t>
+      </w:r>
+    </w:p>
+    <w:p>
+      <w:pPr>
+        <w:pStyle w:val="Heading2"/>
+        <w:spacing w:line="240" w:lineRule="auto"/>
+        <w:rPr>
+          <w:rFonts w:ascii="Times New Roman" w:hAnsi="Times New Roman" w:cs="Times New Roman"/>
+          <w:b/>
+          <w:color w:val="auto"/>
+          <w:sz w:val="28"/>
+          <w:szCs w:val="28"/>
+        </w:rPr>
+      </w:pPr>
+      <w:bookmarkStart w:id="10" w:name="_Toc83463058"/>
+      <w:r>
+        <w:rPr>
+          <w:rFonts w:ascii="Times New Roman" w:hAnsi="Times New Roman" w:cs="Times New Roman"/>
+          <w:b/>
+          <w:color w:val="auto"/>
+          <w:sz w:val="28"/>
+          <w:szCs w:val="28"/>
+        </w:rPr>
+        <w:t>Scrum Master, Front or Back End Developer:</w:t>
+      </w:r>
+      <w:bookmarkEnd w:id="10"/>
+    </w:p>
+    <w:p>
+      <w:pPr>
+        <w:pStyle w:val="ListParagraph"/>
+        <w:numPr>
+          <w:ilvl w:val="0"/>
+          <w:numId w:val="1"/>
+        </w:numPr>
+        <w:spacing w:line="240" w:lineRule="auto"/>
+        <w:rPr>
+          <w:sz w:val="28"/>
+          <w:szCs w:val="28"/>
+        </w:rPr>
+      </w:pPr>
+      <w:r>
+        <w:rPr>
+          <w:sz w:val="28"/>
+          <w:szCs w:val="28"/>
+        </w:rPr>
+        <w:t>Mary sue</w:t>
+      </w:r>
+    </w:p>
+    <w:p>
+      <w:pPr>
+        <w:pStyle w:val="Heading2"/>
+        <w:spacing w:line="240" w:lineRule="auto"/>
+        <w:rPr>
+          <w:rFonts w:ascii="Times New Roman" w:hAnsi="Times New Roman" w:cs="Times New Roman"/>
+          <w:b/>
+          <w:color w:val="auto"/>
+          <w:sz w:val="28"/>
+          <w:szCs w:val="28"/>
+        </w:rPr>
+      </w:pPr>
+      <w:bookmarkStart w:id="11" w:name="_Toc83463059"/>
+      <w:r>
+        <w:rPr>
+          <w:rFonts w:ascii="Times New Roman" w:hAnsi="Times New Roman" w:cs="Times New Roman"/>
+          <w:b/>
+          <w:color w:val="auto"/>
+          <w:sz w:val="28"/>
+          <w:szCs w:val="28"/>
+        </w:rPr>
+        <w:t>Product Owner</w:t>
+      </w:r>
+      <w:r>
+        <w:rPr>
+          <w:rFonts w:ascii="Times New Roman" w:hAnsi="Times New Roman" w:cs="Times New Roman"/>
+          <w:b/>
+          <w:color w:val="auto"/>
+          <w:sz w:val="28"/>
+          <w:szCs w:val="28"/>
+        </w:rPr>
+        <w:t>, Front or Back End Developer:</w:t>
+      </w:r>
+      <w:bookmarkEnd w:id="11"/>
+    </w:p>
+    <w:p>
+      <w:pPr>
+        <w:pStyle w:val="ListParagraph"/>
+        <w:numPr>
+          <w:ilvl w:val="0"/>
+          <w:numId w:val="1"/>
+        </w:numPr>
+        <w:spacing w:line="240" w:lineRule="auto"/>
+        <w:rPr>
+          <w:sz w:val="28"/>
+          <w:szCs w:val="28"/>
+        </w:rPr>
+      </w:pPr>
+      <w:r>
+        <w:rPr>
+          <w:sz w:val="28"/>
+          <w:szCs w:val="28"/>
+        </w:rPr>
+        <w:t>Person #3</w:t>
+      </w:r>
+    </w:p>
+    <w:p>
+      <w:pPr>
+        <w:pStyle w:val="Heading2"/>
+        <w:spacing w:line="240" w:lineRule="auto"/>
+        <w:rPr>
+          <w:rFonts w:ascii="Times New Roman" w:hAnsi="Times New Roman" w:cs="Times New Roman"/>
+          <w:b/>
+          <w:color w:val="auto"/>
+          <w:sz w:val="28"/>
+          <w:szCs w:val="28"/>
+        </w:rPr>
+      </w:pPr>
+      <w:bookmarkStart w:id="12" w:name="_Toc83463060"/>
+      <w:r>
+        <w:rPr>
+          <w:rFonts w:ascii="Times New Roman" w:hAnsi="Times New Roman" w:cs="Times New Roman"/>
+          <w:b/>
+          <w:color w:val="auto"/>
+          <w:sz w:val="28"/>
+          <w:szCs w:val="28"/>
+        </w:rPr>
+        <w:t>Front End Team Lead:</w:t>
+      </w:r>
+      <w:bookmarkEnd w:id="12"/>
+    </w:p>
+    <w:p>
+      <w:pPr>
+        <w:pStyle w:val="ListParagraph"/>
+        <w:numPr>
+          <w:ilvl w:val="0"/>
+          <w:numId w:val="1"/>
+        </w:numPr>
+        <w:spacing w:line="240" w:lineRule="auto"/>
+        <w:rPr>
+          <w:sz w:val="28"/>
+          <w:szCs w:val="28"/>
+        </w:rPr>
+      </w:pPr>
+      <w:r>
+        <w:rPr>
+          <w:sz w:val="28"/>
+          <w:szCs w:val="28"/>
+        </w:rPr>
+        <w:t>Person#4</w:t>
+      </w:r>
+    </w:p>
+    <w:p>
+      <w:pPr>
+        <w:pStyle w:val="Heading2"/>
+        <w:spacing w:line="240" w:lineRule="auto"/>
+        <w:rPr>
+          <w:rFonts w:ascii="Times New Roman" w:hAnsi="Times New Roman" w:cs="Times New Roman"/>
+          <w:b/>
+          <w:color w:val="auto"/>
+          <w:sz w:val="28"/>
+          <w:szCs w:val="28"/>
+        </w:rPr>
+      </w:pPr>
+      <w:bookmarkStart w:id="13" w:name="_Toc83463061"/>
+      <w:r>
+        <w:rPr>
+          <w:rFonts w:ascii="Times New Roman" w:hAnsi="Times New Roman" w:cs="Times New Roman"/>
+          <w:b/>
+          <w:color w:val="auto"/>
+          <w:sz w:val="28"/>
+          <w:szCs w:val="28"/>
+        </w:rPr>
+        <w:t>Back End Team Lead:</w:t>
+      </w:r>
+      <w:bookmarkEnd w:id="13"/>
+    </w:p>
+    <w:p>
+      <w:pPr>
+        <w:pStyle w:val="ListParagraph"/>
+        <w:numPr>
+          <w:ilvl w:val="0"/>
+          <w:numId w:val="1"/>
+        </w:numPr>
+        <w:spacing w:line="240" w:lineRule="auto"/>
+        <w:rPr>
+          <w:sz w:val="28"/>
+          <w:szCs w:val="28"/>
+        </w:rPr>
+      </w:pPr>
+      <w:r>
+        <w:rPr>
+          <w:sz w:val="28"/>
+          <w:szCs w:val="28"/>
+        </w:rPr>
+        <w:t>Person #5</w:t>
+      </w:r>
+    </w:p>
+    <w:p>
+      <w:pPr>
+        <w:pStyle w:val="Heading2"/>
+        <w:spacing w:line="240" w:lineRule="auto"/>
+      </w:pPr>
+    </w:p>
+    <w:p>
+      <w:pPr>
+        <w:spacing w:line="240" w:lineRule="auto"/>
         <w:rPr>
           <w:rFonts w:eastAsiaTheme="majorEastAsia"/>
           <w:sz w:val="36"/>
@@ -1209,17 +1873,20 @@
     <w:p>
       <w:pPr>
         <w:pStyle w:val="Heading1"/>
+        <w:spacing w:line="240" w:lineRule="auto"/>
         <w:rPr>
           <w:rFonts w:ascii="Times New Roman" w:hAnsi="Times New Roman" w:cs="Times New Roman"/>
+          <w:b/>
           <w:color w:val="auto"/>
           <w:sz w:val="36"/>
           <w:szCs w:val="36"/>
         </w:rPr>
       </w:pPr>
-      <w:bookmarkStart w:id="9" w:name="_Toc83415740"/>
+      <w:bookmarkStart w:id="14" w:name="_Toc83463062"/>
       <w:r>
         <w:rPr>
           <w:rFonts w:ascii="Times New Roman" w:hAnsi="Times New Roman" w:cs="Times New Roman"/>
+          <w:b/>
           <w:color w:val="auto"/>
           <w:sz w:val="36"/>
           <w:szCs w:val="36"/>
@@ -1227,54 +1894,77 @@
         <w:lastRenderedPageBreak/>
         <w:t>Check List</w:t>
       </w:r>
-      <w:bookmarkEnd w:id="9"/>
       <w:r>
         <w:rPr>
           <w:rFonts w:ascii="Times New Roman" w:hAnsi="Times New Roman" w:cs="Times New Roman"/>
+          <w:b/>
           <w:color w:val="auto"/>
           <w:sz w:val="36"/>
           <w:szCs w:val="36"/>
         </w:rPr>
-        <w:t xml:space="preserve"> </w:t>
-      </w:r>
-    </w:p>
-    <w:p>
+        <w:t>:</w:t>
+      </w:r>
+      <w:bookmarkEnd w:id="14"/>
+    </w:p>
+    <w:p>
+      <w:pPr>
+        <w:spacing w:line="240" w:lineRule="auto"/>
+      </w:pPr>
       <w:r>
         <w:t xml:space="preserve">Team decided on basic means of communications -  </w:t>
       </w:r>
     </w:p>
     <w:p>
+      <w:pPr>
+        <w:spacing w:line="240" w:lineRule="auto"/>
+      </w:pPr>
       <w:r>
         <w:t xml:space="preserve">Team found a time slot to meet outside of the class - </w:t>
       </w:r>
     </w:p>
     <w:p>
+      <w:pPr>
+        <w:spacing w:line="240" w:lineRule="auto"/>
+      </w:pPr>
       <w:r>
         <w:t xml:space="preserve"> Front and back end team leads chosen - </w:t>
       </w:r>
     </w:p>
     <w:p>
+      <w:pPr>
+        <w:spacing w:line="240" w:lineRule="auto"/>
+      </w:pPr>
       <w:r>
         <w:t xml:space="preserve">Github master chosen - </w:t>
       </w:r>
     </w:p>
     <w:p>
+      <w:pPr>
+        <w:spacing w:line="240" w:lineRule="auto"/>
+      </w:pPr>
       <w:r>
         <w:t xml:space="preserve">Team ready and able to use the chosen back and front-end frameworks - </w:t>
       </w:r>
     </w:p>
     <w:p>
+      <w:pPr>
+        <w:spacing w:line="240" w:lineRule="auto"/>
+      </w:pPr>
       <w:r>
         <w:t xml:space="preserve">Skills of each team member defined and known to all – </w:t>
       </w:r>
     </w:p>
     <w:p>
+      <w:pPr>
+        <w:spacing w:line="240" w:lineRule="auto"/>
+      </w:pPr>
       <w:r>
         <w:t xml:space="preserve">Team   lead   ensured   that   all   team   members   read   the   final   M1   and agree/understand it before submission - </w:t>
       </w:r>
     </w:p>
     <w:p>
       <w:pPr>
+        <w:spacing w:line="240" w:lineRule="auto"/>
         <w:rPr>
           <w:rFonts w:eastAsiaTheme="majorEastAsia"/>
           <w:sz w:val="36"/>
@@ -1340,6 +2030,127 @@
     </w:p>
   </w:footnote>
 </w:footnotes>
+</file>
+
+<file path=word/numbering.xml><?xml version="1.0" encoding="utf-8"?>
+<w:numbering xmlns:wpc="http://schemas.microsoft.com/office/word/2010/wordprocessingCanvas" xmlns:mc="http://schemas.openxmlformats.org/markup-compatibility/2006" xmlns:o="urn:schemas-microsoft-com:office:office" xmlns:r="http://schemas.openxmlformats.org/officeDocument/2006/relationships" xmlns:m="http://schemas.openxmlformats.org/officeDocument/2006/math" xmlns:v="urn:schemas-microsoft-com:vml" xmlns:wp14="http://schemas.microsoft.com/office/word/2010/wordprocessingDrawing" xmlns:wp="http://schemas.openxmlformats.org/drawingml/2006/wordprocessingDrawing" xmlns:w10="urn:schemas-microsoft-com:office:word" xmlns:w="http://schemas.openxmlformats.org/wordprocessingml/2006/main" xmlns:w14="http://schemas.microsoft.com/office/word/2010/wordml" xmlns:w15="http://schemas.microsoft.com/office/word/2012/wordml" xmlns:wpg="http://schemas.microsoft.com/office/word/2010/wordprocessingGroup" xmlns:wpi="http://schemas.microsoft.com/office/word/2010/wordprocessingInk" xmlns:wne="http://schemas.microsoft.com/office/word/2006/wordml" xmlns:wps="http://schemas.microsoft.com/office/word/2010/wordprocessingShape" mc:Ignorable="w14 w15 wp14">
+  <w:abstractNum w:abstractNumId="0" w15:restartNumberingAfterBreak="0">
+    <w:nsid w:val="7C5F2670"/>
+    <w:multiLevelType w:val="hybridMultilevel"/>
+    <w:tmpl w:val="39968AEE"/>
+    <w:lvl w:ilvl="0" w:tplc="04090001">
+      <w:start w:val="1"/>
+      <w:numFmt w:val="bullet"/>
+      <w:lvlText w:val=""/>
+      <w:lvlJc w:val="left"/>
+      <w:pPr>
+        <w:ind w:left="720" w:hanging="360"/>
+      </w:pPr>
+      <w:rPr>
+        <w:rFonts w:ascii="Symbol" w:hAnsi="Symbol" w:hint="default"/>
+      </w:rPr>
+    </w:lvl>
+    <w:lvl w:ilvl="1" w:tplc="04090003" w:tentative="1">
+      <w:start w:val="1"/>
+      <w:numFmt w:val="bullet"/>
+      <w:lvlText w:val="o"/>
+      <w:lvlJc w:val="left"/>
+      <w:pPr>
+        <w:ind w:left="1440" w:hanging="360"/>
+      </w:pPr>
+      <w:rPr>
+        <w:rFonts w:ascii="Courier New" w:hAnsi="Courier New" w:cs="Courier New" w:hint="default"/>
+      </w:rPr>
+    </w:lvl>
+    <w:lvl w:ilvl="2" w:tplc="04090005" w:tentative="1">
+      <w:start w:val="1"/>
+      <w:numFmt w:val="bullet"/>
+      <w:lvlText w:val=""/>
+      <w:lvlJc w:val="left"/>
+      <w:pPr>
+        <w:ind w:left="2160" w:hanging="360"/>
+      </w:pPr>
+      <w:rPr>
+        <w:rFonts w:ascii="Wingdings" w:hAnsi="Wingdings" w:hint="default"/>
+      </w:rPr>
+    </w:lvl>
+    <w:lvl w:ilvl="3" w:tplc="04090001" w:tentative="1">
+      <w:start w:val="1"/>
+      <w:numFmt w:val="bullet"/>
+      <w:lvlText w:val=""/>
+      <w:lvlJc w:val="left"/>
+      <w:pPr>
+        <w:ind w:left="2880" w:hanging="360"/>
+      </w:pPr>
+      <w:rPr>
+        <w:rFonts w:ascii="Symbol" w:hAnsi="Symbol" w:hint="default"/>
+      </w:rPr>
+    </w:lvl>
+    <w:lvl w:ilvl="4" w:tplc="04090003" w:tentative="1">
+      <w:start w:val="1"/>
+      <w:numFmt w:val="bullet"/>
+      <w:lvlText w:val="o"/>
+      <w:lvlJc w:val="left"/>
+      <w:pPr>
+        <w:ind w:left="3600" w:hanging="360"/>
+      </w:pPr>
+      <w:rPr>
+        <w:rFonts w:ascii="Courier New" w:hAnsi="Courier New" w:cs="Courier New" w:hint="default"/>
+      </w:rPr>
+    </w:lvl>
+    <w:lvl w:ilvl="5" w:tplc="04090005" w:tentative="1">
+      <w:start w:val="1"/>
+      <w:numFmt w:val="bullet"/>
+      <w:lvlText w:val=""/>
+      <w:lvlJc w:val="left"/>
+      <w:pPr>
+        <w:ind w:left="4320" w:hanging="360"/>
+      </w:pPr>
+      <w:rPr>
+        <w:rFonts w:ascii="Wingdings" w:hAnsi="Wingdings" w:hint="default"/>
+      </w:rPr>
+    </w:lvl>
+    <w:lvl w:ilvl="6" w:tplc="04090001" w:tentative="1">
+      <w:start w:val="1"/>
+      <w:numFmt w:val="bullet"/>
+      <w:lvlText w:val=""/>
+      <w:lvlJc w:val="left"/>
+      <w:pPr>
+        <w:ind w:left="5040" w:hanging="360"/>
+      </w:pPr>
+      <w:rPr>
+        <w:rFonts w:ascii="Symbol" w:hAnsi="Symbol" w:hint="default"/>
+      </w:rPr>
+    </w:lvl>
+    <w:lvl w:ilvl="7" w:tplc="04090003" w:tentative="1">
+      <w:start w:val="1"/>
+      <w:numFmt w:val="bullet"/>
+      <w:lvlText w:val="o"/>
+      <w:lvlJc w:val="left"/>
+      <w:pPr>
+        <w:ind w:left="5760" w:hanging="360"/>
+      </w:pPr>
+      <w:rPr>
+        <w:rFonts w:ascii="Courier New" w:hAnsi="Courier New" w:cs="Courier New" w:hint="default"/>
+      </w:rPr>
+    </w:lvl>
+    <w:lvl w:ilvl="8" w:tplc="04090005" w:tentative="1">
+      <w:start w:val="1"/>
+      <w:numFmt w:val="bullet"/>
+      <w:lvlText w:val=""/>
+      <w:lvlJc w:val="left"/>
+      <w:pPr>
+        <w:ind w:left="6480" w:hanging="360"/>
+      </w:pPr>
+      <w:rPr>
+        <w:rFonts w:ascii="Wingdings" w:hAnsi="Wingdings" w:hint="default"/>
+      </w:rPr>
+    </w:lvl>
+  </w:abstractNum>
+  <w:num w:numId="1">
+    <w:abstractNumId w:val="0"/>
+  </w:num>
+</w:numbering>
 </file>
 
 <file path=word/styles.xml><?xml version="1.0" encoding="utf-8"?>
@@ -1802,6 +2613,7 @@
   <w:style w:type="character" w:default="1" w:styleId="DefaultParagraphFont">
     <w:name w:val="Default Paragraph Font"/>
     <w:uiPriority w:val="1"/>
+    <w:semiHidden/>
     <w:unhideWhenUsed/>
   </w:style>
   <w:style w:type="table" w:default="1" w:styleId="TableNormal">
@@ -1978,6 +2790,17 @@
     <w:name w:val="textlayer--absolute"/>
     <w:basedOn w:val="DefaultParagraphFont"/>
     <w:rsid w:val="007A2391"/>
+  </w:style>
+  <w:style w:type="paragraph" w:styleId="ListParagraph">
+    <w:name w:val="List Paragraph"/>
+    <w:basedOn w:val="Normal"/>
+    <w:uiPriority w:val="34"/>
+    <w:qFormat/>
+    <w:rsid w:val="0052718A"/>
+    <w:pPr>
+      <w:ind w:left="720"/>
+      <w:contextualSpacing/>
+    </w:pPr>
   </w:style>
 </w:styles>
 </file>
@@ -2248,7 +3071,7 @@
 </file>
 
 <file path=customXml/itemProps1.xml><?xml version="1.0" encoding="utf-8"?>
-<ds:datastoreItem xmlns:ds="http://schemas.openxmlformats.org/officeDocument/2006/customXml" ds:itemID="{462FB55F-F9DB-4789-8DBA-5B1944AF81D4}">
+<ds:datastoreItem xmlns:ds="http://schemas.openxmlformats.org/officeDocument/2006/customXml" ds:itemID="{BE738F78-B259-4FCE-9387-39F637134438}">
   <ds:schemaRefs>
     <ds:schemaRef ds:uri="http://schemas.openxmlformats.org/officeDocument/2006/bibliography"/>
   </ds:schemaRefs>

</xml_diff>